<commit_message>
fixed mobile version errors
</commit_message>
<xml_diff>
--- a/nvsc-lpl-app/Korekcijos webinei versijai.docx
+++ b/nvsc-lpl-app/Korekcijos webinei versijai.docx
@@ -20,332 +20,62 @@
     </w:p>
     <w:p>
       <w:pPr>
-        <w:pStyle w:val="ListParagraph"/>
-        <w:shd w:val="clear" w:color="auto" w:fill="FFFFFF"/>
-      </w:pPr>
-      <w:r>
-        <w:t xml:space="preserve">Footeris: </w:t>
-      </w:r>
-      <w:r>
-        <w:br/>
-      </w:r>
-      <w:r>
+        <w:ind w:left="142" w:hanging="284"/>
         <w:rPr>
-          <w:noProof/>
+          <w:b/>
+          <w:bCs/>
         </w:rPr>
-        <w:drawing>
-          <wp:inline distT="0" distB="0" distL="0" distR="0" wp14:anchorId="392096C8" wp14:editId="5CD2C202">
-            <wp:extent cx="5731510" cy="1764665"/>
-            <wp:effectExtent l="0" t="0" r="2540" b="6985"/>
-            <wp:docPr id="585311300" name="Paveikslėlis 1" descr="Paveikslėlis, kuriame yra tekstas, ekrano kopija, Šriftas, diagrama&#10;&#10;Automatiškai sugeneruotas aprašymas"/>
-            <wp:cNvGraphicFramePr>
-              <a:graphicFrameLocks xmlns:a="http://schemas.openxmlformats.org/drawingml/2006/main" noChangeAspect="1"/>
-            </wp:cNvGraphicFramePr>
-            <a:graphic xmlns:a="http://schemas.openxmlformats.org/drawingml/2006/main">
-              <a:graphicData uri="http://schemas.openxmlformats.org/drawingml/2006/picture">
-                <pic:pic xmlns:pic="http://schemas.openxmlformats.org/drawingml/2006/picture">
-                  <pic:nvPicPr>
-                    <pic:cNvPr id="585311300" name="Paveikslėlis 1" descr="Paveikslėlis, kuriame yra tekstas, ekrano kopija, Šriftas, diagrama&#10;&#10;Automatiškai sugeneruotas aprašymas"/>
-                    <pic:cNvPicPr/>
-                  </pic:nvPicPr>
-                  <pic:blipFill>
-                    <a:blip r:embed="rId5"/>
-                    <a:stretch>
-                      <a:fillRect/>
-                    </a:stretch>
-                  </pic:blipFill>
-                  <pic:spPr>
-                    <a:xfrm>
-                      <a:off x="0" y="0"/>
-                      <a:ext cx="5731510" cy="1764665"/>
-                    </a:xfrm>
-                    <a:prstGeom prst="rect">
-                      <a:avLst/>
-                    </a:prstGeom>
-                  </pic:spPr>
-                </pic:pic>
-              </a:graphicData>
-            </a:graphic>
-          </wp:inline>
-        </w:drawing>
-      </w:r>
-      <w:r>
-        <w:br/>
-        <w:t xml:space="preserve">b) </w:t>
-      </w:r>
-      <w:r>
-        <w:t>nuorodas uždėti ant logų ir išimti trumpinimus</w:t>
-      </w:r>
-      <w:r>
-        <w:br/>
-        <w:t xml:space="preserve">c) </w:t>
-      </w:r>
-      <w:r>
-        <w:t>puslapyje konteinerį naudoti max 1140px pločio, bet tik turiniui tai taikyti. t.y netaikyti headeriui ir footeriui.</w:t>
-      </w:r>
-      <w:r>
-        <w:br/>
-      </w:r>
-      <w:r>
-        <w:br/>
-      </w:r>
-      <w:r>
-        <w:t>P</w:t>
-      </w:r>
-      <w:r>
-        <w:t>vz</w:t>
-      </w:r>
-      <w:r>
-        <w:t>.:</w:t>
-      </w:r>
-      <w:r>
-        <w:t xml:space="preserve"> kaip atrodo ant didesnių ekranų kai naudojamas boxed</w:t>
-      </w:r>
-      <w:r>
-        <w:t>, NE w</w:t>
-      </w:r>
-      <w:r>
-        <w:t>idth:</w:t>
-      </w:r>
-      <w:r>
-        <w:br/>
-      </w:r>
-      <w:r>
-        <w:rPr>
-          <w:noProof/>
-        </w:rPr>
-        <w:drawing>
-          <wp:inline distT="0" distB="0" distL="0" distR="0" wp14:anchorId="567596F4" wp14:editId="1543D1D3">
-            <wp:extent cx="5731510" cy="3079750"/>
-            <wp:effectExtent l="0" t="0" r="2540" b="6350"/>
-            <wp:docPr id="1313815077" name="Paveikslėlis 1" descr="Paveikslėlis, kuriame yra tekstas, ekrano kopija, Šriftas, programinė įranga&#10;&#10;Automatiškai sugeneruotas aprašymas"/>
-            <wp:cNvGraphicFramePr>
-              <a:graphicFrameLocks xmlns:a="http://schemas.openxmlformats.org/drawingml/2006/main" noChangeAspect="1"/>
-            </wp:cNvGraphicFramePr>
-            <a:graphic xmlns:a="http://schemas.openxmlformats.org/drawingml/2006/main">
-              <a:graphicData uri="http://schemas.openxmlformats.org/drawingml/2006/picture">
-                <pic:pic xmlns:pic="http://schemas.openxmlformats.org/drawingml/2006/picture">
-                  <pic:nvPicPr>
-                    <pic:cNvPr id="1313815077" name="Paveikslėlis 1" descr="Paveikslėlis, kuriame yra tekstas, ekrano kopija, Šriftas, programinė įranga&#10;&#10;Automatiškai sugeneruotas aprašymas"/>
-                    <pic:cNvPicPr/>
-                  </pic:nvPicPr>
-                  <pic:blipFill>
-                    <a:blip r:embed="rId6"/>
-                    <a:stretch>
-                      <a:fillRect/>
-                    </a:stretch>
-                  </pic:blipFill>
-                  <pic:spPr>
-                    <a:xfrm>
-                      <a:off x="0" y="0"/>
-                      <a:ext cx="5731510" cy="3079750"/>
-                    </a:xfrm>
-                    <a:prstGeom prst="rect">
-                      <a:avLst/>
-                    </a:prstGeom>
-                  </pic:spPr>
-                </pic:pic>
-              </a:graphicData>
-            </a:graphic>
-          </wp:inline>
-        </w:drawing>
-      </w:r>
-      <w:r>
-        <w:br/>
-      </w:r>
+      </w:pPr>
     </w:p>
     <w:p>
-      <w:r>
-        <w:br w:type="page"/>
+      <w:pPr>
+        <w:ind w:left="142" w:hanging="284"/>
+      </w:pPr>
+      <w:r>
+        <w:t>Nežinau ką reiškia šiti css pakeitimai</w:t>
+      </w:r>
+      <w:r>
+        <w:t>.</w:t>
       </w:r>
     </w:p>
     <w:p>
       <w:pPr>
-        <w:pStyle w:val="ListParagraph"/>
-        <w:numPr>
-          <w:ilvl w:val="0"/>
-          <w:numId w:val="3"/>
-        </w:numPr>
         <w:ind w:left="142" w:hanging="284"/>
-      </w:pPr>
-      <w:r>
-        <w:lastRenderedPageBreak/>
-        <w:t xml:space="preserve">„Svarbu žinoti“ skiltis: </w:t>
-      </w:r>
-      <w:r>
-        <w:br/>
-      </w:r>
-      <w:r>
         <w:rPr>
-          <w:noProof/>
+          <w:b/>
+          <w:bCs/>
         </w:rPr>
-        <w:drawing>
-          <wp:inline distT="0" distB="0" distL="0" distR="0" wp14:anchorId="62A79DF3" wp14:editId="3D8C82CD">
-            <wp:extent cx="5731510" cy="3057525"/>
-            <wp:effectExtent l="0" t="0" r="2540" b="9525"/>
-            <wp:docPr id="1039341771" name="Paveikslėlis 1" descr="Paveikslėlis, kuriame yra tekstas, ekrano kopija, Operacinė sistema, programinė įranga&#10;&#10;Automatiškai sugeneruotas aprašymas"/>
-            <wp:cNvGraphicFramePr>
-              <a:graphicFrameLocks xmlns:a="http://schemas.openxmlformats.org/drawingml/2006/main" noChangeAspect="1"/>
-            </wp:cNvGraphicFramePr>
-            <a:graphic xmlns:a="http://schemas.openxmlformats.org/drawingml/2006/main">
-              <a:graphicData uri="http://schemas.openxmlformats.org/drawingml/2006/picture">
-                <pic:pic xmlns:pic="http://schemas.openxmlformats.org/drawingml/2006/picture">
-                  <pic:nvPicPr>
-                    <pic:cNvPr id="1039341771" name="Paveikslėlis 1" descr="Paveikslėlis, kuriame yra tekstas, ekrano kopija, Operacinė sistema, programinė įranga&#10;&#10;Automatiškai sugeneruotas aprašymas"/>
-                    <pic:cNvPicPr/>
-                  </pic:nvPicPr>
-                  <pic:blipFill>
-                    <a:blip r:embed="rId7"/>
-                    <a:stretch>
-                      <a:fillRect/>
-                    </a:stretch>
-                  </pic:blipFill>
-                  <pic:spPr>
-                    <a:xfrm>
-                      <a:off x="0" y="0"/>
-                      <a:ext cx="5731510" cy="3057525"/>
-                    </a:xfrm>
-                    <a:prstGeom prst="rect">
-                      <a:avLst/>
-                    </a:prstGeom>
-                  </pic:spPr>
-                </pic:pic>
-              </a:graphicData>
-            </a:graphic>
-          </wp:inline>
-        </w:drawing>
-      </w:r>
-      <w:r>
-        <w:br/>
-      </w:r>
-      <w:r>
-        <w:t>Ką</w:t>
-      </w:r>
-      <w:r>
-        <w:t xml:space="preserve"> reiktų padaryti pirmiausiai sulygiuoti, pirmas stulpelis turi prasidėti ir lygiuotis su </w:t>
-      </w:r>
-      <w:r>
-        <w:t>„</w:t>
-      </w:r>
-      <w:r>
-        <w:t>Svarbu žinoti</w:t>
-      </w:r>
-      <w:r>
-        <w:t>“</w:t>
-      </w:r>
-      <w:r>
-        <w:t xml:space="preserve"> pavadinimu. Antra tarpai tarp kortelių turi būti vienodi. Kortelių dydžiai, taip  jos irgi turi būti vienodos.</w:t>
+      </w:pPr>
+      <w:r>
+        <w:t>Mažiausias galimas dydis – 1500px norint palaikyti elementų dydžius įprastuose ekranuose (</w:t>
+      </w:r>
+      <w:r>
+        <w:t>puslapyje</w:t>
+      </w:r>
+      <w:r>
+        <w:t xml:space="preserve"> </w:t>
+      </w:r>
+      <w:r>
+        <w:t>konteinerį naudoti max 1140px pločio</w:t>
+      </w:r>
+      <w:r>
+        <w:t>)</w:t>
+      </w:r>
+      <w:r>
+        <w:t>.</w:t>
       </w:r>
     </w:p>
     <w:p>
-      <w:r>
+      <w:pPr>
+        <w:ind w:left="142" w:hanging="284"/>
         <w:rPr>
-          <w:noProof/>
+          <w:b/>
+          <w:bCs/>
         </w:rPr>
-        <w:drawing>
-          <wp:inline distT="0" distB="0" distL="0" distR="0" wp14:anchorId="355B3C0F" wp14:editId="1D73A78A">
-            <wp:extent cx="5731510" cy="2884170"/>
-            <wp:effectExtent l="0" t="0" r="2540" b="0"/>
-            <wp:docPr id="71395254" name="Paveikslėlis 1" descr="Paveikslėlis, kuriame yra tekstas, ekrano kopija, Operacinė sistema, Kompiuterio piktograma&#10;&#10;Automatiškai sugeneruotas aprašymas"/>
-            <wp:cNvGraphicFramePr>
-              <a:graphicFrameLocks xmlns:a="http://schemas.openxmlformats.org/drawingml/2006/main" noChangeAspect="1"/>
-            </wp:cNvGraphicFramePr>
-            <a:graphic xmlns:a="http://schemas.openxmlformats.org/drawingml/2006/main">
-              <a:graphicData uri="http://schemas.openxmlformats.org/drawingml/2006/picture">
-                <pic:pic xmlns:pic="http://schemas.openxmlformats.org/drawingml/2006/picture">
-                  <pic:nvPicPr>
-                    <pic:cNvPr id="71395254" name="Paveikslėlis 1" descr="Paveikslėlis, kuriame yra tekstas, ekrano kopija, Operacinė sistema, Kompiuterio piktograma&#10;&#10;Automatiškai sugeneruotas aprašymas"/>
-                    <pic:cNvPicPr/>
-                  </pic:nvPicPr>
-                  <pic:blipFill>
-                    <a:blip r:embed="rId8"/>
-                    <a:stretch>
-                      <a:fillRect/>
-                    </a:stretch>
-                  </pic:blipFill>
-                  <pic:spPr>
-                    <a:xfrm>
-                      <a:off x="0" y="0"/>
-                      <a:ext cx="5731510" cy="2884170"/>
-                    </a:xfrm>
-                    <a:prstGeom prst="rect">
-                      <a:avLst/>
-                    </a:prstGeom>
-                  </pic:spPr>
-                </pic:pic>
-              </a:graphicData>
-            </a:graphic>
-          </wp:inline>
-        </w:drawing>
-      </w:r>
-      <w:r>
-        <w:br/>
-        <w:t>Inga siūlo padaryti taip:</w:t>
-      </w:r>
-      <w:r>
-        <w:br/>
-      </w:r>
-      <w:r>
-        <w:rPr>
-          <w:noProof/>
-        </w:rPr>
-        <w:drawing>
-          <wp:inline distT="0" distB="0" distL="0" distR="0" wp14:anchorId="799D3B45" wp14:editId="37094E95">
-            <wp:extent cx="5731510" cy="2660650"/>
-            <wp:effectExtent l="0" t="0" r="2540" b="6350"/>
-            <wp:docPr id="1070989931" name="Paveikslėlis 1" descr="Paveikslėlis, kuriame yra tekstas, ekrano kopija, Šriftas, diagrama&#10;&#10;Automatiškai sugeneruotas aprašymas"/>
-            <wp:cNvGraphicFramePr>
-              <a:graphicFrameLocks xmlns:a="http://schemas.openxmlformats.org/drawingml/2006/main" noChangeAspect="1"/>
-            </wp:cNvGraphicFramePr>
-            <a:graphic xmlns:a="http://schemas.openxmlformats.org/drawingml/2006/main">
-              <a:graphicData uri="http://schemas.openxmlformats.org/drawingml/2006/picture">
-                <pic:pic xmlns:pic="http://schemas.openxmlformats.org/drawingml/2006/picture">
-                  <pic:nvPicPr>
-                    <pic:cNvPr id="1070989931" name="Paveikslėlis 1" descr="Paveikslėlis, kuriame yra tekstas, ekrano kopija, Šriftas, diagrama&#10;&#10;Automatiškai sugeneruotas aprašymas"/>
-                    <pic:cNvPicPr/>
-                  </pic:nvPicPr>
-                  <pic:blipFill>
-                    <a:blip r:embed="rId9"/>
-                    <a:stretch>
-                      <a:fillRect/>
-                    </a:stretch>
-                  </pic:blipFill>
-                  <pic:spPr>
-                    <a:xfrm>
-                      <a:off x="0" y="0"/>
-                      <a:ext cx="5731510" cy="2660650"/>
-                    </a:xfrm>
-                    <a:prstGeom prst="rect">
-                      <a:avLst/>
-                    </a:prstGeom>
-                  </pic:spPr>
-                </pic:pic>
-              </a:graphicData>
-            </a:graphic>
-          </wp:inline>
-        </w:drawing>
-      </w:r>
-      <w:r>
-        <w:br/>
-        <w:t>S</w:t>
-      </w:r>
-      <w:r>
-        <w:t xml:space="preserve">usipažinti kaip apsisaugoti </w:t>
-      </w:r>
-      <w:r>
-        <w:t xml:space="preserve">mygtuką </w:t>
-      </w:r>
-      <w:r>
-        <w:t>sulygiuoti su svarbu žinoti pavadinimu</w:t>
-      </w:r>
-      <w:r>
-        <w:t>!!</w:t>
-      </w:r>
-      <w:r>
-        <w:br/>
-      </w:r>
-      <w:r>
-        <w:lastRenderedPageBreak/>
+      </w:pPr>
+    </w:p>
+    <w:p>
+      <w:r>
         <w:br/>
         <w:t>CSS pakeitimai</w:t>
       </w:r>
@@ -375,7 +105,7 @@
                     <pic:cNvPicPr/>
                   </pic:nvPicPr>
                   <pic:blipFill>
-                    <a:blip r:embed="rId10"/>
+                    <a:blip r:embed="rId5"/>
                     <a:stretch>
                       <a:fillRect/>
                     </a:stretch>
@@ -417,7 +147,7 @@
                     <pic:cNvPicPr/>
                   </pic:nvPicPr>
                   <pic:blipFill>
-                    <a:blip r:embed="rId11"/>
+                    <a:blip r:embed="rId6"/>
                     <a:stretch>
                       <a:fillRect/>
                     </a:stretch>
@@ -459,7 +189,7 @@
                     <pic:cNvPicPr/>
                   </pic:nvPicPr>
                   <pic:blipFill>
-                    <a:blip r:embed="rId12"/>
+                    <a:blip r:embed="rId7"/>
                     <a:stretch>
                       <a:fillRect/>
                     </a:stretch>
@@ -502,7 +232,7 @@
                     <pic:cNvPicPr/>
                   </pic:nvPicPr>
                   <pic:blipFill>
-                    <a:blip r:embed="rId13"/>
+                    <a:blip r:embed="rId8"/>
                     <a:stretch>
                       <a:fillRect/>
                     </a:stretch>
@@ -548,7 +278,7 @@
                     <pic:cNvPicPr/>
                   </pic:nvPicPr>
                   <pic:blipFill>
-                    <a:blip r:embed="rId14"/>
+                    <a:blip r:embed="rId9"/>
                     <a:stretch>
                       <a:fillRect/>
                     </a:stretch>
@@ -582,6 +312,120 @@
 <file path=word/numbering.xml><?xml version="1.0" encoding="utf-8"?>
 <w:numbering xmlns:wpc="http://schemas.microsoft.com/office/word/2010/wordprocessingCanvas" xmlns:cx="http://schemas.microsoft.com/office/drawing/2014/chartex" xmlns:cx1="http://schemas.microsoft.com/office/drawing/2015/9/8/chartex" xmlns:cx2="http://schemas.microsoft.com/office/drawing/2015/10/21/chartex" xmlns:cx3="http://schemas.microsoft.com/office/drawing/2016/5/9/chartex" xmlns:cx4="http://schemas.microsoft.com/office/drawing/2016/5/10/chartex" xmlns:cx5="http://schemas.microsoft.com/office/drawing/2016/5/11/chartex" xmlns:cx6="http://schemas.microsoft.com/office/drawing/2016/5/12/chartex" xmlns:cx7="http://schemas.microsoft.com/office/drawing/2016/5/13/chartex" xmlns:cx8="http://schemas.microsoft.com/office/drawing/2016/5/14/chartex" xmlns:mc="http://schemas.openxmlformats.org/markup-compatibility/2006" xmlns:aink="http://schemas.microsoft.com/office/drawing/2016/ink" xmlns:am3d="http://schemas.microsoft.com/office/drawing/2017/model3d" xmlns:o="urn:schemas-microsoft-com:office:office" xmlns:oel="http://schemas.microsoft.com/office/2019/extlst" xmlns:r="http://schemas.openxmlformats.org/officeDocument/2006/relationships" xmlns:m="http://schemas.openxmlformats.org/officeDocument/2006/math" xmlns:v="urn:schemas-microsoft-com:vml" xmlns:wp14="http://schemas.microsoft.com/office/word/2010/wordprocessingDrawing" xmlns:wp="http://schemas.openxmlformats.org/drawingml/2006/wordprocessingDrawing" xmlns:w10="urn:schemas-microsoft-com:office:word" xmlns:w="http://schemas.openxmlformats.org/wordprocessingml/2006/main" xmlns:w14="http://schemas.microsoft.com/office/word/2010/wordml" xmlns:w15="http://schemas.microsoft.com/office/word/2012/wordml" xmlns:w16cex="http://schemas.microsoft.com/office/word/2018/wordml/cex" xmlns:w16cid="http://schemas.microsoft.com/office/word/2016/wordml/cid" xmlns:w16="http://schemas.microsoft.com/office/word/2018/wordml" xmlns:w16sdtdh="http://schemas.microsoft.com/office/word/2020/wordml/sdtdatahash" xmlns:w16se="http://schemas.microsoft.com/office/word/2015/wordml/symex" xmlns:wpg="http://schemas.microsoft.com/office/word/2010/wordprocessingGroup" xmlns:wpi="http://schemas.microsoft.com/office/word/2010/wordprocessingInk" xmlns:wne="http://schemas.microsoft.com/office/word/2006/wordml" xmlns:wps="http://schemas.microsoft.com/office/word/2010/wordprocessingShape" mc:Ignorable="w14 w15 w16se w16cid w16 w16cex w16sdtdh wp14">
   <w:abstractNum w:abstractNumId="0" w15:restartNumberingAfterBreak="0">
+    <w:nsid w:val="4B1640AC"/>
+    <w:multiLevelType w:val="hybridMultilevel"/>
+    <w:tmpl w:val="AA96E198"/>
+    <w:lvl w:ilvl="0" w:tplc="8452D0E0">
+      <w:start w:val="3"/>
+      <w:numFmt w:val="bullet"/>
+      <w:lvlText w:val="-"/>
+      <w:lvlJc w:val="left"/>
+      <w:pPr>
+        <w:ind w:left="218" w:hanging="360"/>
+      </w:pPr>
+      <w:rPr>
+        <w:rFonts w:ascii="Calibri" w:eastAsiaTheme="minorHAnsi" w:hAnsi="Calibri" w:cs="Calibri" w:hint="default"/>
+        <w:b w:val="0"/>
+      </w:rPr>
+    </w:lvl>
+    <w:lvl w:ilvl="1" w:tplc="04270003" w:tentative="1">
+      <w:start w:val="1"/>
+      <w:numFmt w:val="bullet"/>
+      <w:lvlText w:val="o"/>
+      <w:lvlJc w:val="left"/>
+      <w:pPr>
+        <w:ind w:left="938" w:hanging="360"/>
+      </w:pPr>
+      <w:rPr>
+        <w:rFonts w:ascii="Courier New" w:hAnsi="Courier New" w:cs="Courier New" w:hint="default"/>
+      </w:rPr>
+    </w:lvl>
+    <w:lvl w:ilvl="2" w:tplc="04270005" w:tentative="1">
+      <w:start w:val="1"/>
+      <w:numFmt w:val="bullet"/>
+      <w:lvlText w:val=""/>
+      <w:lvlJc w:val="left"/>
+      <w:pPr>
+        <w:ind w:left="1658" w:hanging="360"/>
+      </w:pPr>
+      <w:rPr>
+        <w:rFonts w:ascii="Wingdings" w:hAnsi="Wingdings" w:hint="default"/>
+      </w:rPr>
+    </w:lvl>
+    <w:lvl w:ilvl="3" w:tplc="04270001" w:tentative="1">
+      <w:start w:val="1"/>
+      <w:numFmt w:val="bullet"/>
+      <w:lvlText w:val=""/>
+      <w:lvlJc w:val="left"/>
+      <w:pPr>
+        <w:ind w:left="2378" w:hanging="360"/>
+      </w:pPr>
+      <w:rPr>
+        <w:rFonts w:ascii="Symbol" w:hAnsi="Symbol" w:hint="default"/>
+      </w:rPr>
+    </w:lvl>
+    <w:lvl w:ilvl="4" w:tplc="04270003" w:tentative="1">
+      <w:start w:val="1"/>
+      <w:numFmt w:val="bullet"/>
+      <w:lvlText w:val="o"/>
+      <w:lvlJc w:val="left"/>
+      <w:pPr>
+        <w:ind w:left="3098" w:hanging="360"/>
+      </w:pPr>
+      <w:rPr>
+        <w:rFonts w:ascii="Courier New" w:hAnsi="Courier New" w:cs="Courier New" w:hint="default"/>
+      </w:rPr>
+    </w:lvl>
+    <w:lvl w:ilvl="5" w:tplc="04270005" w:tentative="1">
+      <w:start w:val="1"/>
+      <w:numFmt w:val="bullet"/>
+      <w:lvlText w:val=""/>
+      <w:lvlJc w:val="left"/>
+      <w:pPr>
+        <w:ind w:left="3818" w:hanging="360"/>
+      </w:pPr>
+      <w:rPr>
+        <w:rFonts w:ascii="Wingdings" w:hAnsi="Wingdings" w:hint="default"/>
+      </w:rPr>
+    </w:lvl>
+    <w:lvl w:ilvl="6" w:tplc="04270001" w:tentative="1">
+      <w:start w:val="1"/>
+      <w:numFmt w:val="bullet"/>
+      <w:lvlText w:val=""/>
+      <w:lvlJc w:val="left"/>
+      <w:pPr>
+        <w:ind w:left="4538" w:hanging="360"/>
+      </w:pPr>
+      <w:rPr>
+        <w:rFonts w:ascii="Symbol" w:hAnsi="Symbol" w:hint="default"/>
+      </w:rPr>
+    </w:lvl>
+    <w:lvl w:ilvl="7" w:tplc="04270003" w:tentative="1">
+      <w:start w:val="1"/>
+      <w:numFmt w:val="bullet"/>
+      <w:lvlText w:val="o"/>
+      <w:lvlJc w:val="left"/>
+      <w:pPr>
+        <w:ind w:left="5258" w:hanging="360"/>
+      </w:pPr>
+      <w:rPr>
+        <w:rFonts w:ascii="Courier New" w:hAnsi="Courier New" w:cs="Courier New" w:hint="default"/>
+      </w:rPr>
+    </w:lvl>
+    <w:lvl w:ilvl="8" w:tplc="04270005" w:tentative="1">
+      <w:start w:val="1"/>
+      <w:numFmt w:val="bullet"/>
+      <w:lvlText w:val=""/>
+      <w:lvlJc w:val="left"/>
+      <w:pPr>
+        <w:ind w:left="5978" w:hanging="360"/>
+      </w:pPr>
+      <w:rPr>
+        <w:rFonts w:ascii="Wingdings" w:hAnsi="Wingdings" w:hint="default"/>
+      </w:rPr>
+    </w:lvl>
+  </w:abstractNum>
+  <w:abstractNum w:abstractNumId="1" w15:restartNumberingAfterBreak="0">
     <w:nsid w:val="4B1C2F27"/>
     <w:multiLevelType w:val="multilevel"/>
     <w:tmpl w:val="7018E9DC"/>
@@ -697,7 +541,7 @@
       </w:pPr>
     </w:lvl>
   </w:abstractNum>
-  <w:abstractNum w:abstractNumId="1" w15:restartNumberingAfterBreak="0">
+  <w:abstractNum w:abstractNumId="2" w15:restartNumberingAfterBreak="0">
     <w:nsid w:val="4B776A44"/>
     <w:multiLevelType w:val="hybridMultilevel"/>
     <w:tmpl w:val="F790E87E"/>
@@ -788,7 +632,7 @@
       </w:pPr>
     </w:lvl>
   </w:abstractNum>
-  <w:abstractNum w:abstractNumId="2" w15:restartNumberingAfterBreak="0">
+  <w:abstractNum w:abstractNumId="3" w15:restartNumberingAfterBreak="0">
     <w:nsid w:val="4C546FE2"/>
     <w:multiLevelType w:val="hybridMultilevel"/>
     <w:tmpl w:val="7142644E"/>
@@ -880,10 +724,10 @@
     </w:lvl>
   </w:abstractNum>
   <w:num w:numId="1" w16cid:durableId="1806308859">
-    <w:abstractNumId w:val="1"/>
+    <w:abstractNumId w:val="2"/>
   </w:num>
   <w:num w:numId="2" w16cid:durableId="2125036981">
-    <w:abstractNumId w:val="0"/>
+    <w:abstractNumId w:val="1"/>
     <w:lvlOverride w:ilvl="0">
       <w:startOverride w:val="1"/>
     </w:lvlOverride>
@@ -913,7 +757,10 @@
     </w:lvlOverride>
   </w:num>
   <w:num w:numId="3" w16cid:durableId="1888759983">
-    <w:abstractNumId w:val="2"/>
+    <w:abstractNumId w:val="3"/>
+  </w:num>
+  <w:num w:numId="4" w16cid:durableId="901334382">
+    <w:abstractNumId w:val="0"/>
   </w:num>
 </w:numbering>
 </file>

</xml_diff>